<commit_message>
Working on decreasing white-space
</commit_message>
<xml_diff>
--- a/Cory Starks Resume.docx
+++ b/Cory Starks Resume.docx
@@ -2,20 +2,10 @@
 <file path=word/document.xml><?xml version="1.0" encoding="utf-8"?>
 <w:document xmlns:wpc="http://schemas.microsoft.com/office/word/2010/wordprocessingCanvas" xmlns:mc="http://schemas.openxmlformats.org/markup-compatibility/2006" xmlns:o="urn:schemas-microsoft-com:office:office" xmlns:r="http://schemas.openxmlformats.org/officeDocument/2006/relationships" xmlns:m="http://schemas.openxmlformats.org/officeDocument/2006/math" xmlns:v="urn:schemas-microsoft-com:vml" xmlns:wp14="http://schemas.microsoft.com/office/word/2010/wordprocessingDrawing" xmlns:wp="http://schemas.openxmlformats.org/drawingml/2006/wordprocessingDrawing" xmlns:w10="urn:schemas-microsoft-com:office:word" xmlns:w="http://schemas.openxmlformats.org/wordprocessingml/2006/main" xmlns:w14="http://schemas.microsoft.com/office/word/2010/wordml" xmlns:w15="http://schemas.microsoft.com/office/word/2012/wordml" xmlns:wpg="http://schemas.microsoft.com/office/word/2010/wordprocessingGroup" xmlns:wpi="http://schemas.microsoft.com/office/word/2010/wordprocessingInk" xmlns:wne="http://schemas.microsoft.com/office/word/2006/wordml" xmlns:wps="http://schemas.microsoft.com/office/word/2010/wordprocessingShape" xmlns:w16se="http://schemas.microsoft.com/office/word/2015/wordml/symex" xmlns:w16cid="http://schemas.microsoft.com/office/word/2016/wordml/cid" xmlns:w16="http://schemas.microsoft.com/office/word/2018/wordml" xmlns:w16cex="http://schemas.microsoft.com/office/word/2018/wordml/cex" xmlns:w16sdtdh="http://schemas.microsoft.com/office/word/2020/wordml/sdtdatahash" mc:Ignorable="w14 w15 wp14 w16se w16cid w16 w16cex w16sdtdh">
   <w:body>
-    <w:p>
-      <w:pPr>
-        <w:pStyle w:val="Normal"/>
-        <w:suppressLineNumbers w:val="0"/>
-        <w:bidi w:val="0"/>
-        <w:spacing w:before="0" w:beforeAutospacing="off" w:after="160" w:afterAutospacing="off" w:line="279" w:lineRule="auto"/>
-        <w:ind w:left="0" w:right="0"/>
-        <w:jc w:val="left"/>
-      </w:pPr>
-    </w:p>
     <w:tbl>
       <w:tblPr>
         <w:tblStyle w:val="TableGrid"/>
-        <w:tblW w:w="9472" w:type="dxa"/>
+        <w:tblW w:w="10917" w:type="dxa"/>
         <w:tblBorders>
           <w:top w:val="none" w:color="000000" w:themeColor="text1" w:sz="12"/>
           <w:left w:val="none" w:color="000000" w:themeColor="text1" w:sz="12"/>
@@ -29,7 +19,7 @@
       </w:tblPr>
       <w:tblGrid>
         <w:gridCol w:w="3960"/>
-        <w:gridCol w:w="5512"/>
+        <w:gridCol w:w="6957"/>
       </w:tblGrid>
       <w:tr>
         <w:trPr>
@@ -101,7 +91,7 @@
               <w:pStyle w:val="Normal"/>
               <w:jc w:val="left"/>
             </w:pPr>
-            <w:hyperlink r:id="Reaac485de9fb4e6e">
+            <w:hyperlink r:id="R41fdb31f146a4575">
               <w:r>
                 <w:rPr>
                   <w:rStyle w:val="Hyperlink"/>
@@ -113,7 +103,7 @@
               <w:rPr/>
               <w:t xml:space="preserve"> | </w:t>
             </w:r>
-            <w:hyperlink r:id="R6ed6f7e9145a4cb9">
+            <w:hyperlink r:id="Ra50dedb893454788">
               <w:r>
                 <w:rPr>
                   <w:rStyle w:val="Hyperlink"/>
@@ -125,7 +115,7 @@
         </w:tc>
         <w:tc>
           <w:tcPr>
-            <w:tcW w:w="5512" w:type="dxa"/>
+            <w:tcW w:w="6957" w:type="dxa"/>
             <w:tcBorders>
               <w:top w:val="none" w:color="000000" w:themeColor="text1" w:sz="12"/>
               <w:left w:val="none" w:color="000000" w:themeColor="text1" w:sz="2"/>
@@ -170,14 +160,15 @@
           <w:bottom w:val="single" w:color="000000" w:sz="12" w:space="1"/>
         </w:pBdr>
         <w:bidi w:val="0"/>
+        <w:spacing w:after="120" w:afterAutospacing="off" w:line="240" w:lineRule="auto"/>
         <w:rPr>
           <w:rFonts w:ascii="Times New Roman" w:hAnsi="Times New Roman" w:eastAsia="Times New Roman" w:cs="Times New Roman"/>
           <w:b w:val="1"/>
           <w:bCs w:val="1"/>
           <w:i w:val="0"/>
           <w:iCs w:val="0"/>
-          <w:sz w:val="24"/>
-          <w:szCs w:val="24"/>
+          <w:sz w:val="28"/>
+          <w:szCs w:val="28"/>
         </w:rPr>
       </w:pPr>
     </w:p>
@@ -187,14 +178,15 @@
         <w:pBdr>
           <w:bottom w:val="single" w:color="000000" w:sz="12" w:space="1"/>
         </w:pBdr>
+        <w:bidi w:val="0"/>
         <w:rPr>
           <w:rFonts w:ascii="Times New Roman" w:hAnsi="Times New Roman" w:eastAsia="Times New Roman" w:cs="Times New Roman"/>
           <w:b w:val="1"/>
           <w:bCs w:val="1"/>
           <w:i w:val="0"/>
           <w:iCs w:val="0"/>
-          <w:sz w:val="24"/>
-          <w:szCs w:val="24"/>
+          <w:sz w:val="22"/>
+          <w:szCs w:val="22"/>
         </w:rPr>
       </w:pPr>
       <w:r>
@@ -204,8 +196,8 @@
           <w:bCs w:val="1"/>
           <w:i w:val="0"/>
           <w:iCs w:val="0"/>
-          <w:sz w:val="24"/>
-          <w:szCs w:val="24"/>
+          <w:sz w:val="22"/>
+          <w:szCs w:val="22"/>
         </w:rPr>
         <w:t>TECHNICAL SKILLS</w:t>
       </w:r>
@@ -216,8 +208,8 @@
           <w:rFonts w:ascii="Arial" w:hAnsi="Arial" w:eastAsia="Arial" w:cs="Arial"/>
           <w:i w:val="0"/>
           <w:iCs w:val="0"/>
-          <w:sz w:val="22"/>
-          <w:szCs w:val="22"/>
+          <w:sz w:val="20"/>
+          <w:szCs w:val="20"/>
         </w:rPr>
       </w:pPr>
       <w:r>
@@ -227,8 +219,8 @@
           <w:bCs w:val="1"/>
           <w:i w:val="0"/>
           <w:iCs w:val="0"/>
-          <w:sz w:val="22"/>
-          <w:szCs w:val="22"/>
+          <w:sz w:val="20"/>
+          <w:szCs w:val="20"/>
         </w:rPr>
         <w:t>Languages</w:t>
       </w:r>
@@ -237,8 +229,8 @@
           <w:rFonts w:ascii="Arial" w:hAnsi="Arial" w:eastAsia="Arial" w:cs="Arial"/>
           <w:i w:val="1"/>
           <w:iCs w:val="1"/>
-          <w:sz w:val="22"/>
-          <w:szCs w:val="22"/>
+          <w:sz w:val="20"/>
+          <w:szCs w:val="20"/>
         </w:rPr>
         <w:t xml:space="preserve">: </w:t>
       </w:r>
@@ -247,8 +239,8 @@
           <w:rFonts w:ascii="Arial" w:hAnsi="Arial" w:eastAsia="Arial" w:cs="Arial"/>
           <w:i w:val="0"/>
           <w:iCs w:val="0"/>
-          <w:sz w:val="22"/>
-          <w:szCs w:val="22"/>
+          <w:sz w:val="20"/>
+          <w:szCs w:val="20"/>
         </w:rPr>
         <w:t>Java, Python, Shell, C#, C++, C</w:t>
       </w:r>
@@ -265,8 +257,8 @@
           <w:rFonts w:ascii="Arial" w:hAnsi="Arial" w:eastAsia="Arial" w:cs="Arial"/>
           <w:i w:val="0"/>
           <w:iCs w:val="0"/>
-          <w:sz w:val="22"/>
-          <w:szCs w:val="22"/>
+          <w:sz w:val="20"/>
+          <w:szCs w:val="20"/>
         </w:rPr>
       </w:pPr>
       <w:r>
@@ -276,8 +268,8 @@
           <w:bCs w:val="1"/>
           <w:i w:val="0"/>
           <w:iCs w:val="0"/>
-          <w:sz w:val="22"/>
-          <w:szCs w:val="22"/>
+          <w:sz w:val="20"/>
+          <w:szCs w:val="20"/>
         </w:rPr>
         <w:t>Technologies</w:t>
       </w:r>
@@ -286,8 +278,8 @@
           <w:rFonts w:ascii="Arial" w:hAnsi="Arial" w:eastAsia="Arial" w:cs="Arial"/>
           <w:i w:val="1"/>
           <w:iCs w:val="1"/>
-          <w:sz w:val="22"/>
-          <w:szCs w:val="22"/>
+          <w:sz w:val="20"/>
+          <w:szCs w:val="20"/>
         </w:rPr>
         <w:t xml:space="preserve">: </w:t>
       </w:r>
@@ -296,8 +288,8 @@
           <w:rFonts w:ascii="Arial" w:hAnsi="Arial" w:eastAsia="Arial" w:cs="Arial"/>
           <w:i w:val="0"/>
           <w:iCs w:val="0"/>
-          <w:sz w:val="22"/>
-          <w:szCs w:val="22"/>
+          <w:sz w:val="20"/>
+          <w:szCs w:val="20"/>
         </w:rPr>
         <w:t>Java CDI, Maven, Docker, Django, JavaFX, Apache Kafka, SQL, Junit, Git, Google Cloud Platform/CLI, GPT API, Linux, Windows/PowerShell, RHEL</w:t>
       </w:r>
@@ -314,8 +306,8 @@
           <w:rFonts w:ascii="Arial" w:hAnsi="Arial" w:eastAsia="Arial" w:cs="Arial"/>
           <w:i w:val="0"/>
           <w:iCs w:val="0"/>
-          <w:sz w:val="22"/>
-          <w:szCs w:val="22"/>
+          <w:sz w:val="20"/>
+          <w:szCs w:val="20"/>
         </w:rPr>
       </w:pPr>
       <w:r>
@@ -325,8 +317,8 @@
           <w:bCs w:val="1"/>
           <w:i w:val="0"/>
           <w:iCs w:val="0"/>
-          <w:sz w:val="22"/>
-          <w:szCs w:val="22"/>
+          <w:sz w:val="20"/>
+          <w:szCs w:val="20"/>
         </w:rPr>
         <w:t>Tools</w:t>
       </w:r>
@@ -335,8 +327,8 @@
           <w:rFonts w:ascii="Arial" w:hAnsi="Arial" w:eastAsia="Arial" w:cs="Arial"/>
           <w:i w:val="1"/>
           <w:iCs w:val="1"/>
-          <w:sz w:val="22"/>
-          <w:szCs w:val="22"/>
+          <w:sz w:val="20"/>
+          <w:szCs w:val="20"/>
         </w:rPr>
         <w:t xml:space="preserve">: </w:t>
       </w:r>
@@ -345,8 +337,8 @@
           <w:rFonts w:ascii="Arial" w:hAnsi="Arial" w:eastAsia="Arial" w:cs="Arial"/>
           <w:i w:val="0"/>
           <w:iCs w:val="0"/>
-          <w:sz w:val="22"/>
-          <w:szCs w:val="22"/>
+          <w:sz w:val="20"/>
+          <w:szCs w:val="20"/>
         </w:rPr>
         <w:t>Intellij</w:t>
       </w:r>
@@ -355,8 +347,8 @@
           <w:rFonts w:ascii="Arial" w:hAnsi="Arial" w:eastAsia="Arial" w:cs="Arial"/>
           <w:i w:val="0"/>
           <w:iCs w:val="0"/>
-          <w:sz w:val="22"/>
-          <w:szCs w:val="22"/>
+          <w:sz w:val="20"/>
+          <w:szCs w:val="20"/>
         </w:rPr>
         <w:t>, Visual Studio Code, Visual Studio, VMware Workstation, VNC Viewer, Chat GPT</w:t>
       </w:r>
@@ -378,8 +370,8 @@
           <w:bCs w:val="1"/>
           <w:i w:val="0"/>
           <w:iCs w:val="0"/>
-          <w:sz w:val="28"/>
-          <w:szCs w:val="28"/>
+          <w:sz w:val="24"/>
+          <w:szCs w:val="24"/>
         </w:rPr>
       </w:pPr>
       <w:r>
@@ -389,10 +381,381 @@
           <w:bCs w:val="1"/>
           <w:i w:val="0"/>
           <w:iCs w:val="0"/>
-          <w:sz w:val="24"/>
-          <w:szCs w:val="24"/>
+          <w:sz w:val="22"/>
+          <w:szCs w:val="22"/>
         </w:rPr>
         <w:t>PROFESSIONAL EXPERIENCE</w:t>
+      </w:r>
+    </w:p>
+    <w:tbl>
+      <w:tblPr>
+        <w:tblStyle w:val="TableGrid"/>
+        <w:tblW w:w="10923" w:type="dxa"/>
+        <w:tblBorders>
+          <w:top w:val="none" w:color="000000" w:themeColor="text1" w:sz="12"/>
+          <w:left w:val="none" w:color="000000" w:themeColor="text1" w:sz="12"/>
+          <w:bottom w:val="none" w:color="000000" w:themeColor="text1" w:sz="12"/>
+          <w:right w:val="none" w:color="000000" w:themeColor="text1" w:sz="12"/>
+          <w:insideH w:val="none" w:color="000000" w:themeColor="text1" w:sz="12"/>
+          <w:insideV w:val="none" w:color="000000" w:themeColor="text1" w:sz="12"/>
+        </w:tblBorders>
+        <w:tblLayout w:type="fixed"/>
+        <w:tblLook w:val="06A0" w:firstRow="1" w:lastRow="0" w:firstColumn="1" w:lastColumn="0" w:noHBand="1" w:noVBand="1"/>
+      </w:tblPr>
+      <w:tblGrid>
+        <w:gridCol w:w="6351"/>
+        <w:gridCol w:w="4572"/>
+      </w:tblGrid>
+      <w:tr>
+        <w:trPr>
+          <w:trHeight w:val="300"/>
+        </w:trPr>
+        <w:tc>
+          <w:tcPr>
+            <w:tcW w:w="6351" w:type="dxa"/>
+            <w:tcMar/>
+          </w:tcPr>
+          <w:p>
+            <w:pPr>
+              <w:pStyle w:val="Normal"/>
+              <w:rPr>
+                <w:rFonts w:ascii="Arial" w:hAnsi="Arial" w:eastAsia="Arial" w:cs="Arial"/>
+                <w:b w:val="1"/>
+                <w:bCs w:val="1"/>
+                <w:i w:val="0"/>
+                <w:iCs w:val="0"/>
+                <w:sz w:val="20"/>
+                <w:szCs w:val="20"/>
+              </w:rPr>
+            </w:pPr>
+            <w:r>
+              <w:rPr>
+                <w:rFonts w:ascii="Arial" w:hAnsi="Arial" w:eastAsia="Arial" w:cs="Arial"/>
+                <w:b w:val="1"/>
+                <w:bCs w:val="1"/>
+                <w:i w:val="0"/>
+                <w:iCs w:val="0"/>
+                <w:sz w:val="20"/>
+                <w:szCs w:val="20"/>
+              </w:rPr>
+              <w:t>Sierra Nevada Corporation</w:t>
+            </w:r>
+          </w:p>
+        </w:tc>
+        <w:tc>
+          <w:tcPr>
+            <w:tcW w:w="4572" w:type="dxa"/>
+            <w:tcMar/>
+            <w:vAlign w:val="center"/>
+          </w:tcPr>
+          <w:p>
+            <w:pPr>
+              <w:pStyle w:val="Normal"/>
+              <w:jc w:val="right"/>
+              <w:rPr>
+                <w:rFonts w:ascii="Arial" w:hAnsi="Arial" w:eastAsia="Arial" w:cs="Arial"/>
+                <w:b w:val="1"/>
+                <w:bCs w:val="1"/>
+                <w:i w:val="0"/>
+                <w:iCs w:val="0"/>
+                <w:sz w:val="20"/>
+                <w:szCs w:val="20"/>
+              </w:rPr>
+            </w:pPr>
+            <w:r>
+              <w:rPr>
+                <w:rFonts w:ascii="Arial" w:hAnsi="Arial" w:eastAsia="Arial" w:cs="Arial"/>
+                <w:b w:val="1"/>
+                <w:bCs w:val="1"/>
+                <w:i w:val="0"/>
+                <w:iCs w:val="0"/>
+                <w:sz w:val="20"/>
+                <w:szCs w:val="20"/>
+              </w:rPr>
+              <w:t>Sparks, NV</w:t>
+            </w:r>
+          </w:p>
+        </w:tc>
+      </w:tr>
+      <w:tr>
+        <w:trPr>
+          <w:trHeight w:val="300"/>
+        </w:trPr>
+        <w:tc>
+          <w:tcPr>
+            <w:tcW w:w="6351" w:type="dxa"/>
+            <w:tcMar/>
+          </w:tcPr>
+          <w:p>
+            <w:pPr>
+              <w:pStyle w:val="Normal"/>
+              <w:rPr>
+                <w:rFonts w:ascii="Arial" w:hAnsi="Arial" w:eastAsia="Arial" w:cs="Arial"/>
+                <w:b w:val="0"/>
+                <w:bCs w:val="0"/>
+                <w:i w:val="1"/>
+                <w:iCs w:val="1"/>
+                <w:sz w:val="20"/>
+                <w:szCs w:val="20"/>
+              </w:rPr>
+            </w:pPr>
+            <w:r>
+              <w:rPr>
+                <w:rFonts w:ascii="Arial" w:hAnsi="Arial" w:eastAsia="Arial" w:cs="Arial"/>
+                <w:b w:val="0"/>
+                <w:bCs w:val="0"/>
+                <w:i w:val="1"/>
+                <w:iCs w:val="1"/>
+                <w:sz w:val="20"/>
+                <w:szCs w:val="20"/>
+              </w:rPr>
+              <w:t>Software Engineer 2</w:t>
+            </w:r>
+          </w:p>
+        </w:tc>
+        <w:tc>
+          <w:tcPr>
+            <w:tcW w:w="4572" w:type="dxa"/>
+            <w:tcMar/>
+            <w:vAlign w:val="center"/>
+          </w:tcPr>
+          <w:p>
+            <w:pPr>
+              <w:pStyle w:val="Normal"/>
+              <w:jc w:val="right"/>
+              <w:rPr>
+                <w:rFonts w:ascii="Arial" w:hAnsi="Arial" w:eastAsia="Arial" w:cs="Arial"/>
+                <w:b w:val="0"/>
+                <w:bCs w:val="0"/>
+                <w:i w:val="1"/>
+                <w:iCs w:val="1"/>
+                <w:sz w:val="20"/>
+                <w:szCs w:val="20"/>
+              </w:rPr>
+            </w:pPr>
+            <w:r>
+              <w:rPr>
+                <w:rFonts w:ascii="Arial" w:hAnsi="Arial" w:eastAsia="Arial" w:cs="Arial"/>
+                <w:b w:val="0"/>
+                <w:bCs w:val="0"/>
+                <w:i w:val="1"/>
+                <w:iCs w:val="1"/>
+                <w:sz w:val="20"/>
+                <w:szCs w:val="20"/>
+              </w:rPr>
+              <w:t>Dec 2021 - Current</w:t>
+            </w:r>
+          </w:p>
+        </w:tc>
+      </w:tr>
+    </w:tbl>
+    <w:p>
+      <w:pPr>
+        <w:pStyle w:val="ListParagraph"/>
+        <w:numPr>
+          <w:ilvl w:val="0"/>
+          <w:numId w:val="4"/>
+        </w:numPr>
+        <w:suppressLineNumbers w:val="0"/>
+        <w:bidi w:val="0"/>
+        <w:spacing w:before="0" w:beforeAutospacing="off" w:after="120" w:afterAutospacing="off" w:line="279" w:lineRule="auto"/>
+        <w:ind w:left="504" w:right="0"/>
+        <w:jc w:val="left"/>
+        <w:rPr>
+          <w:rFonts w:ascii="Arial" w:hAnsi="Arial" w:eastAsia="Arial" w:cs="Arial"/>
+          <w:i w:val="0"/>
+          <w:iCs w:val="0"/>
+          <w:sz w:val="20"/>
+          <w:szCs w:val="20"/>
+        </w:rPr>
+      </w:pPr>
+      <w:r>
+        <w:rPr>
+          <w:rFonts w:ascii="Arial" w:hAnsi="Arial" w:eastAsia="Arial" w:cs="Arial"/>
+          <w:i w:val="0"/>
+          <w:iCs w:val="0"/>
+          <w:sz w:val="20"/>
+          <w:szCs w:val="20"/>
+        </w:rPr>
+        <w:t>Developed an intuitive GUI that improved mission completion time by 60%, significantly reducing operational costs</w:t>
+      </w:r>
+    </w:p>
+    <w:p>
+      <w:pPr>
+        <w:pStyle w:val="ListParagraph"/>
+        <w:numPr>
+          <w:ilvl w:val="0"/>
+          <w:numId w:val="4"/>
+        </w:numPr>
+        <w:spacing w:after="120" w:afterAutospacing="off"/>
+        <w:ind w:left="504"/>
+        <w:rPr>
+          <w:rFonts w:ascii="Arial" w:hAnsi="Arial" w:eastAsia="Arial" w:cs="Arial"/>
+          <w:noProof w:val="0"/>
+          <w:sz w:val="20"/>
+          <w:szCs w:val="20"/>
+          <w:lang w:val="en-US"/>
+        </w:rPr>
+      </w:pPr>
+      <w:r>
+        <w:rPr>
+          <w:rFonts w:ascii="Arial" w:hAnsi="Arial" w:eastAsia="Arial" w:cs="Arial"/>
+          <w:noProof w:val="0"/>
+          <w:sz w:val="20"/>
+          <w:szCs w:val="20"/>
+          <w:lang w:val="en-US"/>
+        </w:rPr>
+        <w:t xml:space="preserve">Refactored the Kafka message bus architecture, reducing the API scope by 80% and decreasing latency to ~1 </w:t>
+      </w:r>
+      <w:r>
+        <w:rPr>
+          <w:rFonts w:ascii="Arial" w:hAnsi="Arial" w:eastAsia="Arial" w:cs="Arial"/>
+          <w:noProof w:val="0"/>
+          <w:sz w:val="20"/>
+          <w:szCs w:val="20"/>
+          <w:lang w:val="en-US"/>
+        </w:rPr>
+        <w:t>ms</w:t>
+      </w:r>
+    </w:p>
+    <w:p>
+      <w:pPr>
+        <w:pStyle w:val="ListParagraph"/>
+        <w:numPr>
+          <w:ilvl w:val="0"/>
+          <w:numId w:val="4"/>
+        </w:numPr>
+        <w:spacing w:after="120" w:afterAutospacing="off"/>
+        <w:ind w:left="504"/>
+        <w:rPr>
+          <w:rFonts w:ascii="Arial" w:hAnsi="Arial" w:eastAsia="Arial" w:cs="Arial"/>
+          <w:i w:val="0"/>
+          <w:iCs w:val="0"/>
+          <w:sz w:val="20"/>
+          <w:szCs w:val="20"/>
+        </w:rPr>
+      </w:pPr>
+      <w:r>
+        <w:rPr>
+          <w:rFonts w:ascii="Arial" w:hAnsi="Arial" w:eastAsia="Arial" w:cs="Arial"/>
+          <w:i w:val="0"/>
+          <w:iCs w:val="0"/>
+          <w:sz w:val="20"/>
+          <w:szCs w:val="20"/>
+        </w:rPr>
+        <w:t>Engineered RF data visualization systems capable of operating displays at a 60hz refresh rate using JavaFX/Netty</w:t>
+      </w:r>
+    </w:p>
+    <w:p>
+      <w:pPr>
+        <w:pStyle w:val="ListParagraph"/>
+        <w:numPr>
+          <w:ilvl w:val="0"/>
+          <w:numId w:val="4"/>
+        </w:numPr>
+        <w:spacing w:after="120" w:afterAutospacing="off"/>
+        <w:ind w:left="504"/>
+        <w:rPr>
+          <w:rFonts w:ascii="Arial" w:hAnsi="Arial" w:eastAsia="Arial" w:cs="Arial"/>
+          <w:i w:val="0"/>
+          <w:iCs w:val="0"/>
+          <w:sz w:val="20"/>
+          <w:szCs w:val="20"/>
+        </w:rPr>
+      </w:pPr>
+      <w:r>
+        <w:rPr>
+          <w:rFonts w:ascii="Arial" w:hAnsi="Arial" w:eastAsia="Arial" w:cs="Arial"/>
+          <w:i w:val="0"/>
+          <w:iCs w:val="0"/>
+          <w:sz w:val="20"/>
+          <w:szCs w:val="20"/>
+        </w:rPr>
+        <w:t>Enforced new testing standards and optimized the existing frameworks, increasing code coverage by up to 20%</w:t>
+      </w:r>
+    </w:p>
+    <w:p>
+      <w:pPr>
+        <w:pStyle w:val="ListParagraph"/>
+        <w:numPr>
+          <w:ilvl w:val="0"/>
+          <w:numId w:val="4"/>
+        </w:numPr>
+        <w:spacing w:after="120" w:afterAutospacing="off"/>
+        <w:ind w:left="504"/>
+        <w:rPr>
+          <w:rFonts w:ascii="Arial" w:hAnsi="Arial" w:eastAsia="Arial" w:cs="Arial"/>
+          <w:i w:val="0"/>
+          <w:iCs w:val="0"/>
+          <w:sz w:val="20"/>
+          <w:szCs w:val="20"/>
+        </w:rPr>
+      </w:pPr>
+      <w:r>
+        <w:rPr>
+          <w:rFonts w:ascii="Arial" w:hAnsi="Arial" w:eastAsia="Arial" w:cs="Arial"/>
+          <w:i w:val="0"/>
+          <w:iCs w:val="0"/>
+          <w:sz w:val="20"/>
+          <w:szCs w:val="20"/>
+        </w:rPr>
+        <w:t>Implemented high-level back-end data management processes using CDI, ensuring a scalable and modular code base</w:t>
+      </w:r>
+    </w:p>
+    <w:p>
+      <w:pPr>
+        <w:pStyle w:val="ListParagraph"/>
+        <w:numPr>
+          <w:ilvl w:val="0"/>
+          <w:numId w:val="4"/>
+        </w:numPr>
+        <w:spacing w:after="120" w:afterAutospacing="off"/>
+        <w:ind w:left="504"/>
+        <w:rPr>
+          <w:rFonts w:ascii="Arial" w:hAnsi="Arial" w:eastAsia="Arial" w:cs="Arial"/>
+          <w:i w:val="0"/>
+          <w:iCs w:val="0"/>
+          <w:sz w:val="20"/>
+          <w:szCs w:val="20"/>
+        </w:rPr>
+      </w:pPr>
+      <w:r>
+        <w:rPr>
+          <w:rFonts w:ascii="Arial" w:hAnsi="Arial" w:eastAsia="Arial" w:cs="Arial"/>
+          <w:i w:val="0"/>
+          <w:iCs w:val="0"/>
+          <w:sz w:val="20"/>
+          <w:szCs w:val="20"/>
+        </w:rPr>
+        <w:t>Automated build process using Maven, resulting in faster building and consistent deployment across all environments</w:t>
+      </w:r>
+    </w:p>
+    <w:p>
+      <w:pPr>
+        <w:pStyle w:val="ListParagraph"/>
+        <w:numPr>
+          <w:ilvl w:val="0"/>
+          <w:numId w:val="4"/>
+        </w:numPr>
+        <w:spacing w:after="120" w:afterAutospacing="off"/>
+        <w:ind w:left="504"/>
+        <w:rPr>
+          <w:rFonts w:ascii="Arial" w:hAnsi="Arial" w:eastAsia="Arial" w:cs="Arial"/>
+          <w:i w:val="0"/>
+          <w:iCs w:val="0"/>
+          <w:sz w:val="20"/>
+          <w:szCs w:val="20"/>
+        </w:rPr>
+      </w:pPr>
+      <w:r>
+        <w:rPr>
+          <w:rFonts w:ascii="Arial" w:hAnsi="Arial" w:eastAsia="Arial" w:cs="Arial"/>
+          <w:i w:val="0"/>
+          <w:iCs w:val="0"/>
+          <w:sz w:val="20"/>
+          <w:szCs w:val="20"/>
+        </w:rPr>
+        <w:t>Practiced CI/CD while designing automated testing and deployment strategy, improving release cycles/code quality</w:t>
       </w:r>
     </w:p>
     <w:tbl>
@@ -407,395 +770,11 @@
           <w:insideH w:val="none" w:color="000000" w:themeColor="text1" w:sz="12"/>
           <w:insideV w:val="none" w:color="000000" w:themeColor="text1" w:sz="12"/>
         </w:tblBorders>
-        <w:tblLayout w:type="fixed"/>
         <w:tblLook w:val="06A0" w:firstRow="1" w:lastRow="0" w:firstColumn="1" w:lastColumn="0" w:noHBand="1" w:noVBand="1"/>
       </w:tblPr>
       <w:tblGrid>
         <w:gridCol w:w="4680"/>
-        <w:gridCol w:w="4680"/>
-      </w:tblGrid>
-      <w:tr>
-        <w:trPr>
-          <w:trHeight w:val="300"/>
-        </w:trPr>
-        <w:tc>
-          <w:tcPr>
-            <w:tcW w:w="4680" w:type="dxa"/>
-            <w:tcMar/>
-          </w:tcPr>
-          <w:p>
-            <w:pPr>
-              <w:pStyle w:val="Normal"/>
-              <w:rPr>
-                <w:rFonts w:ascii="Arial" w:hAnsi="Arial" w:eastAsia="Arial" w:cs="Arial"/>
-                <w:b w:val="1"/>
-                <w:bCs w:val="1"/>
-                <w:i w:val="0"/>
-                <w:iCs w:val="0"/>
-                <w:sz w:val="22"/>
-                <w:szCs w:val="22"/>
-              </w:rPr>
-            </w:pPr>
-            <w:r>
-              <w:rPr>
-                <w:rFonts w:ascii="Arial" w:hAnsi="Arial" w:eastAsia="Arial" w:cs="Arial"/>
-                <w:b w:val="1"/>
-                <w:bCs w:val="1"/>
-                <w:i w:val="0"/>
-                <w:iCs w:val="0"/>
-                <w:sz w:val="22"/>
-                <w:szCs w:val="22"/>
-              </w:rPr>
-              <w:t>Sierra Nevada Corporation</w:t>
-            </w:r>
-          </w:p>
-        </w:tc>
-        <w:tc>
-          <w:tcPr>
-            <w:tcW w:w="4680" w:type="dxa"/>
-            <w:tcMar/>
-            <w:vAlign w:val="center"/>
-          </w:tcPr>
-          <w:p>
-            <w:pPr>
-              <w:pStyle w:val="Normal"/>
-              <w:jc w:val="right"/>
-              <w:rPr>
-                <w:rFonts w:ascii="Arial" w:hAnsi="Arial" w:eastAsia="Arial" w:cs="Arial"/>
-                <w:b w:val="1"/>
-                <w:bCs w:val="1"/>
-                <w:i w:val="0"/>
-                <w:iCs w:val="0"/>
-                <w:sz w:val="22"/>
-                <w:szCs w:val="22"/>
-              </w:rPr>
-            </w:pPr>
-            <w:r>
-              <w:rPr>
-                <w:rFonts w:ascii="Arial" w:hAnsi="Arial" w:eastAsia="Arial" w:cs="Arial"/>
-                <w:b w:val="1"/>
-                <w:bCs w:val="1"/>
-                <w:i w:val="0"/>
-                <w:iCs w:val="0"/>
-                <w:sz w:val="22"/>
-                <w:szCs w:val="22"/>
-              </w:rPr>
-              <w:t>Sparks, NV</w:t>
-            </w:r>
-          </w:p>
-        </w:tc>
-      </w:tr>
-      <w:tr>
-        <w:trPr>
-          <w:trHeight w:val="300"/>
-        </w:trPr>
-        <w:tc>
-          <w:tcPr>
-            <w:tcW w:w="4680" w:type="dxa"/>
-            <w:tcMar/>
-          </w:tcPr>
-          <w:p>
-            <w:pPr>
-              <w:pStyle w:val="Normal"/>
-              <w:rPr>
-                <w:rFonts w:ascii="Arial" w:hAnsi="Arial" w:eastAsia="Arial" w:cs="Arial"/>
-                <w:b w:val="0"/>
-                <w:bCs w:val="0"/>
-                <w:i w:val="1"/>
-                <w:iCs w:val="1"/>
-                <w:sz w:val="22"/>
-                <w:szCs w:val="22"/>
-              </w:rPr>
-            </w:pPr>
-            <w:r>
-              <w:rPr>
-                <w:rFonts w:ascii="Arial" w:hAnsi="Arial" w:eastAsia="Arial" w:cs="Arial"/>
-                <w:b w:val="0"/>
-                <w:bCs w:val="0"/>
-                <w:i w:val="1"/>
-                <w:iCs w:val="1"/>
-                <w:sz w:val="22"/>
-                <w:szCs w:val="22"/>
-              </w:rPr>
-              <w:t>Software Engineer 2</w:t>
-            </w:r>
-          </w:p>
-        </w:tc>
-        <w:tc>
-          <w:tcPr>
-            <w:tcW w:w="4680" w:type="dxa"/>
-            <w:tcMar/>
-            <w:vAlign w:val="center"/>
-          </w:tcPr>
-          <w:p>
-            <w:pPr>
-              <w:pStyle w:val="Normal"/>
-              <w:jc w:val="right"/>
-              <w:rPr>
-                <w:rFonts w:ascii="Arial" w:hAnsi="Arial" w:eastAsia="Arial" w:cs="Arial"/>
-                <w:b w:val="0"/>
-                <w:bCs w:val="0"/>
-                <w:i w:val="1"/>
-                <w:iCs w:val="1"/>
-                <w:sz w:val="22"/>
-                <w:szCs w:val="22"/>
-              </w:rPr>
-            </w:pPr>
-            <w:r>
-              <w:rPr>
-                <w:rFonts w:ascii="Arial" w:hAnsi="Arial" w:eastAsia="Arial" w:cs="Arial"/>
-                <w:b w:val="0"/>
-                <w:bCs w:val="0"/>
-                <w:i w:val="1"/>
-                <w:iCs w:val="1"/>
-                <w:sz w:val="22"/>
-                <w:szCs w:val="22"/>
-              </w:rPr>
-              <w:t>Dec 2021 - Current</w:t>
-            </w:r>
-          </w:p>
-        </w:tc>
-      </w:tr>
-    </w:tbl>
-    <w:p>
-      <w:pPr>
-        <w:pStyle w:val="ListParagraph"/>
-        <w:numPr>
-          <w:ilvl w:val="0"/>
-          <w:numId w:val="4"/>
-        </w:numPr>
-        <w:suppressLineNumbers w:val="0"/>
-        <w:bidi w:val="0"/>
-        <w:spacing w:before="0" w:beforeAutospacing="off" w:after="160" w:afterAutospacing="off" w:line="279" w:lineRule="auto"/>
-        <w:ind w:left="720" w:right="0" w:hanging="360"/>
-        <w:jc w:val="left"/>
-        <w:rPr>
-          <w:rFonts w:ascii="Arial" w:hAnsi="Arial" w:eastAsia="Arial" w:cs="Arial"/>
-          <w:i w:val="0"/>
-          <w:iCs w:val="0"/>
-          <w:sz w:val="22"/>
-          <w:szCs w:val="22"/>
-        </w:rPr>
-      </w:pPr>
-      <w:r>
-        <w:rPr>
-          <w:rFonts w:ascii="Arial" w:hAnsi="Arial" w:eastAsia="Arial" w:cs="Arial"/>
-          <w:i w:val="0"/>
-          <w:iCs w:val="0"/>
-          <w:sz w:val="22"/>
-          <w:szCs w:val="22"/>
-        </w:rPr>
-        <w:t>Developed a GUI improving mission time by 60%</w:t>
-      </w:r>
-    </w:p>
-    <w:p>
-      <w:pPr>
-        <w:pStyle w:val="ListParagraph"/>
-        <w:numPr>
-          <w:ilvl w:val="0"/>
-          <w:numId w:val="4"/>
-        </w:numPr>
-        <w:rPr>
-          <w:rFonts w:ascii="Arial" w:hAnsi="Arial" w:eastAsia="Arial" w:cs="Arial"/>
-          <w:noProof w:val="0"/>
-          <w:sz w:val="22"/>
-          <w:szCs w:val="22"/>
-          <w:lang w:val="en-US"/>
-        </w:rPr>
-      </w:pPr>
-      <w:r>
-        <w:rPr>
-          <w:rFonts w:ascii="Arial" w:hAnsi="Arial" w:eastAsia="Arial" w:cs="Arial"/>
-          <w:noProof w:val="0"/>
-          <w:sz w:val="22"/>
-          <w:szCs w:val="22"/>
-          <w:lang w:val="en-US"/>
-        </w:rPr>
-        <w:t>Refactored message bus, reducing API size by 80% with Apache Kafka</w:t>
-      </w:r>
-    </w:p>
-    <w:p>
-      <w:pPr>
-        <w:pStyle w:val="ListParagraph"/>
-        <w:numPr>
-          <w:ilvl w:val="0"/>
-          <w:numId w:val="4"/>
-        </w:numPr>
-        <w:rPr>
-          <w:rFonts w:ascii="Arial" w:hAnsi="Arial" w:eastAsia="Arial" w:cs="Arial"/>
-          <w:i w:val="0"/>
-          <w:iCs w:val="0"/>
-          <w:sz w:val="22"/>
-          <w:szCs w:val="22"/>
-        </w:rPr>
-      </w:pPr>
-      <w:r>
-        <w:rPr>
-          <w:rFonts w:ascii="Arial" w:hAnsi="Arial" w:eastAsia="Arial" w:cs="Arial"/>
-          <w:i w:val="0"/>
-          <w:iCs w:val="0"/>
-          <w:sz w:val="22"/>
-          <w:szCs w:val="22"/>
-        </w:rPr>
-        <w:t>Produced real time RF data visualization with &lt;1ms response time</w:t>
-      </w:r>
-    </w:p>
-    <w:p>
-      <w:pPr>
-        <w:pStyle w:val="ListParagraph"/>
-        <w:numPr>
-          <w:ilvl w:val="0"/>
-          <w:numId w:val="4"/>
-        </w:numPr>
-        <w:rPr>
-          <w:rFonts w:ascii="Arial" w:hAnsi="Arial" w:eastAsia="Arial" w:cs="Arial"/>
-          <w:i w:val="0"/>
-          <w:iCs w:val="0"/>
-          <w:sz w:val="22"/>
-          <w:szCs w:val="22"/>
-        </w:rPr>
-      </w:pPr>
-      <w:r>
-        <w:rPr>
-          <w:rFonts w:ascii="Arial" w:hAnsi="Arial" w:eastAsia="Arial" w:cs="Arial"/>
-          <w:i w:val="0"/>
-          <w:iCs w:val="0"/>
-          <w:sz w:val="22"/>
-          <w:szCs w:val="22"/>
-        </w:rPr>
-        <w:t>Optimized testing frameworks increasing code coverage by up to 20%</w:t>
-      </w:r>
-    </w:p>
-    <w:p>
-      <w:pPr>
-        <w:pStyle w:val="ListParagraph"/>
-        <w:numPr>
-          <w:ilvl w:val="0"/>
-          <w:numId w:val="4"/>
-        </w:numPr>
-        <w:rPr>
-          <w:rFonts w:ascii="Arial" w:hAnsi="Arial" w:eastAsia="Arial" w:cs="Arial"/>
-          <w:i w:val="0"/>
-          <w:iCs w:val="0"/>
-          <w:sz w:val="22"/>
-          <w:szCs w:val="22"/>
-        </w:rPr>
-      </w:pPr>
-      <w:r>
-        <w:rPr>
-          <w:rFonts w:ascii="Arial" w:hAnsi="Arial" w:eastAsia="Arial" w:cs="Arial"/>
-          <w:i w:val="0"/>
-          <w:iCs w:val="0"/>
-          <w:sz w:val="22"/>
-          <w:szCs w:val="22"/>
-        </w:rPr>
-        <w:t>Implemented back-end data management using high level Java CDI</w:t>
-      </w:r>
-    </w:p>
-    <w:p>
-      <w:pPr>
-        <w:pStyle w:val="ListParagraph"/>
-        <w:numPr>
-          <w:ilvl w:val="0"/>
-          <w:numId w:val="4"/>
-        </w:numPr>
-        <w:rPr>
-          <w:rFonts w:ascii="Arial" w:hAnsi="Arial" w:eastAsia="Arial" w:cs="Arial"/>
-          <w:i w:val="0"/>
-          <w:iCs w:val="0"/>
-          <w:sz w:val="22"/>
-          <w:szCs w:val="22"/>
-        </w:rPr>
-      </w:pPr>
-      <w:r>
-        <w:rPr>
-          <w:rFonts w:ascii="Arial" w:hAnsi="Arial" w:eastAsia="Arial" w:cs="Arial"/>
-          <w:i w:val="0"/>
-          <w:iCs w:val="0"/>
-          <w:sz w:val="22"/>
-          <w:szCs w:val="22"/>
-        </w:rPr>
-        <w:t>Automated build components for optimized building and deployment using Maven</w:t>
-      </w:r>
-    </w:p>
-    <w:p>
-      <w:pPr>
-        <w:pStyle w:val="ListParagraph"/>
-        <w:numPr>
-          <w:ilvl w:val="0"/>
-          <w:numId w:val="4"/>
-        </w:numPr>
-        <w:rPr>
-          <w:rFonts w:ascii="Arial" w:hAnsi="Arial" w:eastAsia="Arial" w:cs="Arial"/>
-          <w:i w:val="0"/>
-          <w:iCs w:val="0"/>
-          <w:sz w:val="22"/>
-          <w:szCs w:val="22"/>
-        </w:rPr>
-      </w:pPr>
-      <w:r>
-        <w:rPr>
-          <w:rFonts w:ascii="Arial" w:hAnsi="Arial" w:eastAsia="Arial" w:cs="Arial"/>
-          <w:i w:val="0"/>
-          <w:iCs w:val="0"/>
-          <w:sz w:val="22"/>
-          <w:szCs w:val="22"/>
-        </w:rPr>
-        <w:t>Practiced CI/CD with automated testing and deployment design</w:t>
-      </w:r>
-    </w:p>
-    <w:p>
-      <w:pPr>
-        <w:pStyle w:val="Normal"/>
-        <w:suppressLineNumbers w:val="0"/>
-        <w:pBdr>
-          <w:bottom w:val="single" w:color="000000" w:sz="12" w:space="1"/>
-        </w:pBdr>
-        <w:bidi w:val="0"/>
-        <w:spacing w:before="0" w:beforeAutospacing="off" w:after="160" w:afterAutospacing="off" w:line="279" w:lineRule="auto"/>
-        <w:ind w:left="0" w:right="0"/>
-        <w:jc w:val="left"/>
-        <w:rPr>
-          <w:rFonts w:ascii="Times New Roman" w:hAnsi="Times New Roman" w:eastAsia="Times New Roman" w:cs="Times New Roman"/>
-          <w:b w:val="1"/>
-          <w:bCs w:val="1"/>
-          <w:i w:val="0"/>
-          <w:iCs w:val="0"/>
-          <w:sz w:val="28"/>
-          <w:szCs w:val="28"/>
-        </w:rPr>
-      </w:pPr>
-      <w:r>
-        <w:rPr>
-          <w:rFonts w:ascii="Times New Roman" w:hAnsi="Times New Roman" w:eastAsia="Times New Roman" w:cs="Times New Roman"/>
-          <w:b w:val="1"/>
-          <w:bCs w:val="1"/>
-          <w:i w:val="0"/>
-          <w:iCs w:val="0"/>
-          <w:sz w:val="24"/>
-          <w:szCs w:val="24"/>
-        </w:rPr>
-        <w:t>PROJECTS</w:t>
-      </w:r>
-    </w:p>
-    <w:tbl>
-      <w:tblPr>
-        <w:tblStyle w:val="TableGrid"/>
-        <w:tblW w:w="0" w:type="auto"/>
-        <w:tblBorders>
-          <w:top w:val="none" w:color="000000" w:themeColor="text1" w:sz="12"/>
-          <w:left w:val="none" w:color="000000" w:themeColor="text1" w:sz="12"/>
-          <w:bottom w:val="none" w:color="000000" w:themeColor="text1" w:sz="12"/>
-          <w:right w:val="none" w:color="000000" w:themeColor="text1" w:sz="12"/>
-          <w:insideH w:val="none" w:color="000000" w:themeColor="text1" w:sz="12"/>
-          <w:insideV w:val="none" w:color="000000" w:themeColor="text1" w:sz="12"/>
-        </w:tblBorders>
-        <w:tblLayout w:type="fixed"/>
-        <w:tblLook w:val="06A0" w:firstRow="1" w:lastRow="0" w:firstColumn="1" w:lastColumn="0" w:noHBand="1" w:noVBand="1"/>
-      </w:tblPr>
-      <w:tblGrid>
-        <w:gridCol w:w="4680"/>
-        <w:gridCol w:w="4680"/>
+        <w:gridCol w:w="6237"/>
       </w:tblGrid>
       <w:tr>
         <w:trPr>
@@ -816,12 +795,267 @@
               <w:jc w:val="left"/>
               <w:rPr>
                 <w:rFonts w:ascii="Arial" w:hAnsi="Arial" w:eastAsia="Arial" w:cs="Arial"/>
+                <w:b w:val="1"/>
+                <w:bCs w:val="1"/>
+                <w:i w:val="0"/>
+                <w:iCs w:val="0"/>
+                <w:sz w:val="18"/>
+                <w:szCs w:val="18"/>
+              </w:rPr>
+            </w:pPr>
+            <w:r>
+              <w:rPr>
+                <w:rFonts w:ascii="Arial" w:hAnsi="Arial" w:eastAsia="Arial" w:cs="Arial"/>
+                <w:b w:val="1"/>
+                <w:bCs w:val="1"/>
+                <w:i w:val="0"/>
+                <w:iCs w:val="0"/>
+                <w:sz w:val="20"/>
+                <w:szCs w:val="20"/>
+              </w:rPr>
+              <w:t>University of Nevada, Reno</w:t>
+            </w:r>
+          </w:p>
+        </w:tc>
+        <w:tc>
+          <w:tcPr>
+            <w:tcW w:w="6237" w:type="dxa"/>
+            <w:tcMar/>
+            <w:vAlign w:val="center"/>
+          </w:tcPr>
+          <w:p>
+            <w:pPr>
+              <w:pStyle w:val="Normal"/>
+              <w:jc w:val="right"/>
+              <w:rPr>
+                <w:rFonts w:ascii="Arial" w:hAnsi="Arial" w:eastAsia="Arial" w:cs="Arial"/>
+                <w:b w:val="1"/>
+                <w:bCs w:val="1"/>
+                <w:i w:val="0"/>
+                <w:iCs w:val="0"/>
+                <w:sz w:val="20"/>
+                <w:szCs w:val="20"/>
+              </w:rPr>
+            </w:pPr>
+            <w:r>
+              <w:rPr>
+                <w:rFonts w:ascii="Arial" w:hAnsi="Arial" w:eastAsia="Arial" w:cs="Arial"/>
+                <w:b w:val="1"/>
+                <w:bCs w:val="1"/>
+                <w:i w:val="0"/>
+                <w:iCs w:val="0"/>
+                <w:sz w:val="20"/>
+                <w:szCs w:val="20"/>
+              </w:rPr>
+              <w:t>Reno, NV</w:t>
+            </w:r>
+          </w:p>
+        </w:tc>
+      </w:tr>
+      <w:tr>
+        <w:trPr>
+          <w:trHeight w:val="300"/>
+        </w:trPr>
+        <w:tc>
+          <w:tcPr>
+            <w:tcW w:w="4680" w:type="dxa"/>
+            <w:tcMar/>
+          </w:tcPr>
+          <w:p>
+            <w:pPr>
+              <w:pStyle w:val="Normal"/>
+              <w:rPr>
+                <w:rFonts w:ascii="Arial" w:hAnsi="Arial" w:eastAsia="Arial" w:cs="Arial"/>
+                <w:b w:val="0"/>
+                <w:bCs w:val="0"/>
+                <w:i w:val="1"/>
+                <w:iCs w:val="1"/>
+                <w:sz w:val="18"/>
+                <w:szCs w:val="18"/>
+              </w:rPr>
+            </w:pPr>
+            <w:r>
+              <w:rPr>
+                <w:rFonts w:ascii="Arial" w:hAnsi="Arial" w:eastAsia="Arial" w:cs="Arial"/>
+                <w:b w:val="0"/>
+                <w:bCs w:val="0"/>
+                <w:i w:val="1"/>
+                <w:iCs w:val="1"/>
+                <w:sz w:val="20"/>
+                <w:szCs w:val="20"/>
+              </w:rPr>
+              <w:t>Engineering Tutor</w:t>
+            </w:r>
+          </w:p>
+        </w:tc>
+        <w:tc>
+          <w:tcPr>
+            <w:tcW w:w="6237" w:type="dxa"/>
+            <w:tcMar/>
+            <w:vAlign w:val="center"/>
+          </w:tcPr>
+          <w:p>
+            <w:pPr>
+              <w:pStyle w:val="Normal"/>
+              <w:jc w:val="right"/>
+              <w:rPr>
+                <w:rFonts w:ascii="Arial" w:hAnsi="Arial" w:eastAsia="Arial" w:cs="Arial"/>
+                <w:b w:val="0"/>
+                <w:bCs w:val="0"/>
+                <w:i w:val="1"/>
+                <w:iCs w:val="1"/>
+                <w:sz w:val="18"/>
+                <w:szCs w:val="18"/>
+              </w:rPr>
+            </w:pPr>
+            <w:r>
+              <w:rPr>
+                <w:rFonts w:ascii="Arial" w:hAnsi="Arial" w:eastAsia="Arial" w:cs="Arial"/>
+                <w:b w:val="0"/>
+                <w:bCs w:val="0"/>
+                <w:i w:val="1"/>
+                <w:iCs w:val="1"/>
+                <w:sz w:val="20"/>
+                <w:szCs w:val="20"/>
+              </w:rPr>
+              <w:t>Sept 2019 – Jan 2022</w:t>
+            </w:r>
+          </w:p>
+        </w:tc>
+      </w:tr>
+    </w:tbl>
+    <w:p>
+      <w:pPr>
+        <w:pStyle w:val="ListParagraph"/>
+        <w:numPr>
+          <w:ilvl w:val="0"/>
+          <w:numId w:val="7"/>
+        </w:numPr>
+        <w:ind w:left="504"/>
+        <w:rPr>
+          <w:rFonts w:ascii="Arial" w:hAnsi="Arial" w:eastAsia="Arial" w:cs="Arial"/>
+          <w:i w:val="0"/>
+          <w:iCs w:val="0"/>
+          <w:sz w:val="20"/>
+          <w:szCs w:val="20"/>
+        </w:rPr>
+      </w:pPr>
+      <w:r>
+        <w:rPr>
+          <w:rFonts w:ascii="Arial" w:hAnsi="Arial" w:eastAsia="Arial" w:cs="Arial"/>
+          <w:i w:val="0"/>
+          <w:iCs w:val="0"/>
+          <w:sz w:val="20"/>
+          <w:szCs w:val="20"/>
+        </w:rPr>
+        <w:t>Tutored students in CS courses such as Data Structures, Databases, and Algorithms</w:t>
+      </w:r>
+    </w:p>
+    <w:p>
+      <w:pPr>
+        <w:pStyle w:val="ListParagraph"/>
+        <w:numPr>
+          <w:ilvl w:val="0"/>
+          <w:numId w:val="7"/>
+        </w:numPr>
+        <w:ind w:left="504"/>
+        <w:rPr>
+          <w:rFonts w:ascii="Arial" w:hAnsi="Arial" w:eastAsia="Arial" w:cs="Arial"/>
+          <w:i w:val="0"/>
+          <w:iCs w:val="0"/>
+          <w:sz w:val="20"/>
+          <w:szCs w:val="20"/>
+        </w:rPr>
+      </w:pPr>
+      <w:r>
+        <w:rPr>
+          <w:rFonts w:ascii="Arial" w:hAnsi="Arial" w:eastAsia="Arial" w:cs="Arial"/>
+          <w:i w:val="0"/>
+          <w:iCs w:val="0"/>
+          <w:sz w:val="20"/>
+          <w:szCs w:val="20"/>
+        </w:rPr>
+        <w:t xml:space="preserve">Provided resources to students for the purpose of studying for major CS coursework </w:t>
+      </w:r>
+    </w:p>
+    <w:p>
+      <w:pPr>
+        <w:pStyle w:val="Normal"/>
+        <w:suppressLineNumbers w:val="0"/>
+        <w:pBdr>
+          <w:bottom w:val="single" w:color="000000" w:sz="12" w:space="1"/>
+        </w:pBdr>
+        <w:bidi w:val="0"/>
+        <w:spacing w:before="0" w:beforeAutospacing="off" w:after="160" w:afterAutospacing="off" w:line="279" w:lineRule="auto"/>
+        <w:ind w:left="0" w:right="0"/>
+        <w:jc w:val="left"/>
+        <w:rPr>
+          <w:rFonts w:ascii="Times New Roman" w:hAnsi="Times New Roman" w:eastAsia="Times New Roman" w:cs="Times New Roman"/>
+          <w:b w:val="1"/>
+          <w:bCs w:val="1"/>
+          <w:i w:val="0"/>
+          <w:iCs w:val="0"/>
+          <w:sz w:val="24"/>
+          <w:szCs w:val="24"/>
+        </w:rPr>
+      </w:pPr>
+      <w:r>
+        <w:rPr>
+          <w:rFonts w:ascii="Times New Roman" w:hAnsi="Times New Roman" w:eastAsia="Times New Roman" w:cs="Times New Roman"/>
+          <w:b w:val="1"/>
+          <w:bCs w:val="1"/>
+          <w:i w:val="0"/>
+          <w:iCs w:val="0"/>
+          <w:sz w:val="22"/>
+          <w:szCs w:val="22"/>
+        </w:rPr>
+        <w:t>PROJECTS</w:t>
+      </w:r>
+    </w:p>
+    <w:tbl>
+      <w:tblPr>
+        <w:tblStyle w:val="TableGrid"/>
+        <w:tblW w:w="10917" w:type="dxa"/>
+        <w:tblBorders>
+          <w:top w:val="none" w:color="000000" w:themeColor="text1" w:sz="12"/>
+          <w:left w:val="none" w:color="000000" w:themeColor="text1" w:sz="12"/>
+          <w:bottom w:val="none" w:color="000000" w:themeColor="text1" w:sz="12"/>
+          <w:right w:val="none" w:color="000000" w:themeColor="text1" w:sz="12"/>
+          <w:insideH w:val="none" w:color="000000" w:themeColor="text1" w:sz="12"/>
+          <w:insideV w:val="none" w:color="000000" w:themeColor="text1" w:sz="12"/>
+        </w:tblBorders>
+        <w:tblLayout w:type="fixed"/>
+        <w:tblLook w:val="06A0" w:firstRow="1" w:lastRow="0" w:firstColumn="1" w:lastColumn="0" w:noHBand="1" w:noVBand="1"/>
+      </w:tblPr>
+      <w:tblGrid>
+        <w:gridCol w:w="4680"/>
+        <w:gridCol w:w="6237"/>
+      </w:tblGrid>
+      <w:tr>
+        <w:trPr>
+          <w:trHeight w:val="300"/>
+        </w:trPr>
+        <w:tc>
+          <w:tcPr>
+            <w:tcW w:w="4680" w:type="dxa"/>
+            <w:tcMar/>
+          </w:tcPr>
+          <w:p>
+            <w:pPr>
+              <w:pStyle w:val="Normal"/>
+              <w:suppressLineNumbers w:val="0"/>
+              <w:bidi w:val="0"/>
+              <w:spacing w:before="0" w:beforeAutospacing="off" w:after="0" w:afterAutospacing="off" w:line="279" w:lineRule="auto"/>
+              <w:ind w:left="0" w:right="0"/>
+              <w:jc w:val="left"/>
+              <w:rPr>
+                <w:rFonts w:ascii="Arial" w:hAnsi="Arial" w:eastAsia="Arial" w:cs="Arial"/>
                 <w:b w:val="0"/>
                 <w:bCs w:val="0"/>
                 <w:i w:val="0"/>
                 <w:iCs w:val="0"/>
-                <w:sz w:val="22"/>
-                <w:szCs w:val="22"/>
+                <w:sz w:val="20"/>
+                <w:szCs w:val="20"/>
               </w:rPr>
             </w:pPr>
             <w:r>
@@ -831,12 +1065,12 @@
                 <w:bCs w:val="1"/>
                 <w:i w:val="0"/>
                 <w:iCs w:val="0"/>
-                <w:sz w:val="22"/>
-                <w:szCs w:val="22"/>
+                <w:sz w:val="20"/>
+                <w:szCs w:val="20"/>
               </w:rPr>
               <w:t xml:space="preserve">Dance Studio Website | </w:t>
             </w:r>
-            <w:hyperlink r:id="R4b588cf596674163">
+            <w:hyperlink r:id="R7cfc7cf7f09c4ba8">
               <w:r>
                 <w:rPr>
                   <w:rStyle w:val="Hyperlink"/>
@@ -845,8 +1079,8 @@
                   <w:bCs w:val="0"/>
                   <w:i w:val="1"/>
                   <w:iCs w:val="1"/>
-                  <w:sz w:val="22"/>
-                  <w:szCs w:val="22"/>
+                  <w:sz w:val="20"/>
+                  <w:szCs w:val="20"/>
                 </w:rPr>
                 <w:t>Link</w:t>
               </w:r>
@@ -858,12 +1092,12 @@
                 <w:bCs w:val="0"/>
                 <w:i w:val="1"/>
                 <w:iCs w:val="1"/>
-                <w:sz w:val="22"/>
-                <w:szCs w:val="22"/>
+                <w:sz w:val="20"/>
+                <w:szCs w:val="20"/>
               </w:rPr>
               <w:t xml:space="preserve"> • </w:t>
             </w:r>
-            <w:hyperlink r:id="Rb8921849b970401c">
+            <w:hyperlink r:id="Rf11d179edc9046ab">
               <w:r>
                 <w:rPr>
                   <w:rStyle w:val="Hyperlink"/>
@@ -872,8 +1106,8 @@
                   <w:bCs w:val="0"/>
                   <w:i w:val="1"/>
                   <w:iCs w:val="1"/>
-                  <w:sz w:val="22"/>
-                  <w:szCs w:val="22"/>
+                  <w:sz w:val="20"/>
+                  <w:szCs w:val="20"/>
                 </w:rPr>
                 <w:t>GitHub</w:t>
               </w:r>
@@ -882,7 +1116,7 @@
         </w:tc>
         <w:tc>
           <w:tcPr>
-            <w:tcW w:w="4680" w:type="dxa"/>
+            <w:tcW w:w="6237" w:type="dxa"/>
             <w:tcMar/>
             <w:vAlign w:val="center"/>
           </w:tcPr>
@@ -896,8 +1130,8 @@
                 <w:bCs w:val="1"/>
                 <w:i w:val="0"/>
                 <w:iCs w:val="0"/>
-                <w:sz w:val="22"/>
-                <w:szCs w:val="22"/>
+                <w:sz w:val="20"/>
+                <w:szCs w:val="20"/>
               </w:rPr>
             </w:pPr>
             <w:r>
@@ -907,8 +1141,8 @@
                 <w:bCs w:val="1"/>
                 <w:i w:val="0"/>
                 <w:iCs w:val="0"/>
-                <w:sz w:val="22"/>
-                <w:szCs w:val="22"/>
+                <w:sz w:val="20"/>
+                <w:szCs w:val="20"/>
               </w:rPr>
               <w:t>Sparks, NV</w:t>
             </w:r>
@@ -932,16 +1166,25 @@
               <w:spacing w:before="0" w:beforeAutospacing="off" w:after="0" w:afterAutospacing="off" w:line="279" w:lineRule="auto"/>
               <w:ind w:left="0" w:right="0"/>
               <w:jc w:val="left"/>
-            </w:pPr>
-            <w:r>
               <w:rPr>
                 <w:rFonts w:ascii="Arial" w:hAnsi="Arial" w:eastAsia="Arial" w:cs="Arial"/>
                 <w:b w:val="0"/>
                 <w:bCs w:val="0"/>
                 <w:i w:val="1"/>
                 <w:iCs w:val="1"/>
-                <w:sz w:val="22"/>
-                <w:szCs w:val="22"/>
+                <w:sz w:val="18"/>
+                <w:szCs w:val="18"/>
+              </w:rPr>
+            </w:pPr>
+            <w:r>
+              <w:rPr>
+                <w:rFonts w:ascii="Arial" w:hAnsi="Arial" w:eastAsia="Arial" w:cs="Arial"/>
+                <w:b w:val="0"/>
+                <w:bCs w:val="0"/>
+                <w:i w:val="1"/>
+                <w:iCs w:val="1"/>
+                <w:sz w:val="20"/>
+                <w:szCs w:val="20"/>
               </w:rPr>
               <w:t>Lead Full-Stack Developer</w:t>
             </w:r>
@@ -949,7 +1192,7 @@
         </w:tc>
         <w:tc>
           <w:tcPr>
-            <w:tcW w:w="4680" w:type="dxa"/>
+            <w:tcW w:w="6237" w:type="dxa"/>
             <w:tcMar/>
             <w:vAlign w:val="center"/>
           </w:tcPr>
@@ -963,8 +1206,8 @@
                 <w:bCs w:val="0"/>
                 <w:i w:val="1"/>
                 <w:iCs w:val="1"/>
-                <w:sz w:val="22"/>
-                <w:szCs w:val="22"/>
+                <w:sz w:val="20"/>
+                <w:szCs w:val="20"/>
               </w:rPr>
             </w:pPr>
             <w:r>
@@ -974,8 +1217,8 @@
                 <w:bCs w:val="0"/>
                 <w:i w:val="1"/>
                 <w:iCs w:val="1"/>
-                <w:sz w:val="22"/>
-                <w:szCs w:val="22"/>
+                <w:sz w:val="20"/>
+                <w:szCs w:val="20"/>
               </w:rPr>
               <w:t>May 2022 – Aug 2022</w:t>
             </w:r>
@@ -994,8 +1237,8 @@
           <w:rFonts w:ascii="Arial" w:hAnsi="Arial" w:eastAsia="Arial" w:cs="Arial"/>
           <w:i w:val="0"/>
           <w:iCs w:val="0"/>
-          <w:sz w:val="22"/>
-          <w:szCs w:val="22"/>
+          <w:sz w:val="20"/>
+          <w:szCs w:val="20"/>
         </w:rPr>
       </w:pPr>
       <w:r>
@@ -1003,8 +1246,8 @@
           <w:rFonts w:ascii="Arial" w:hAnsi="Arial" w:eastAsia="Arial" w:cs="Arial"/>
           <w:i w:val="0"/>
           <w:iCs w:val="0"/>
-          <w:sz w:val="22"/>
-          <w:szCs w:val="22"/>
+          <w:sz w:val="20"/>
+          <w:szCs w:val="20"/>
         </w:rPr>
         <w:t>Redesigned website to be static reducing costs by $360 per year</w:t>
       </w:r>
@@ -1020,8 +1263,8 @@
           <w:rFonts w:ascii="Arial" w:hAnsi="Arial" w:eastAsia="Arial" w:cs="Arial"/>
           <w:i w:val="0"/>
           <w:iCs w:val="0"/>
-          <w:sz w:val="22"/>
-          <w:szCs w:val="22"/>
+          <w:sz w:val="20"/>
+          <w:szCs w:val="20"/>
         </w:rPr>
       </w:pPr>
       <w:r>
@@ -1029,8 +1272,8 @@
           <w:rFonts w:ascii="Arial" w:hAnsi="Arial" w:eastAsia="Arial" w:cs="Arial"/>
           <w:i w:val="0"/>
           <w:iCs w:val="0"/>
-          <w:sz w:val="22"/>
-          <w:szCs w:val="22"/>
+          <w:sz w:val="20"/>
+          <w:szCs w:val="20"/>
         </w:rPr>
         <w:t>Adapted a modern look increasing conversion rate by 20%</w:t>
       </w:r>
@@ -1046,8 +1289,8 @@
           <w:rFonts w:ascii="Arial" w:hAnsi="Arial" w:eastAsia="Arial" w:cs="Arial"/>
           <w:i w:val="0"/>
           <w:iCs w:val="0"/>
-          <w:sz w:val="22"/>
-          <w:szCs w:val="22"/>
+          <w:sz w:val="20"/>
+          <w:szCs w:val="20"/>
         </w:rPr>
       </w:pPr>
       <w:r>
@@ -1055,8 +1298,8 @@
           <w:rFonts w:ascii="Arial" w:hAnsi="Arial" w:eastAsia="Arial" w:cs="Arial"/>
           <w:i w:val="0"/>
           <w:iCs w:val="0"/>
-          <w:sz w:val="22"/>
-          <w:szCs w:val="22"/>
+          <w:sz w:val="20"/>
+          <w:szCs w:val="20"/>
         </w:rPr>
         <w:t>Designed</w:t>
       </w:r>
@@ -1065,8 +1308,8 @@
           <w:rFonts w:ascii="Arial" w:hAnsi="Arial" w:eastAsia="Arial" w:cs="Arial"/>
           <w:i w:val="0"/>
           <w:iCs w:val="0"/>
-          <w:sz w:val="22"/>
-          <w:szCs w:val="22"/>
+          <w:sz w:val="20"/>
+          <w:szCs w:val="20"/>
         </w:rPr>
         <w:t xml:space="preserve"> and implemented the entire stack </w:t>
       </w:r>
@@ -1075,8 +1318,8 @@
           <w:rFonts w:ascii="Arial" w:hAnsi="Arial" w:eastAsia="Arial" w:cs="Arial"/>
           <w:i w:val="0"/>
           <w:iCs w:val="0"/>
-          <w:sz w:val="22"/>
-          <w:szCs w:val="22"/>
+          <w:sz w:val="20"/>
+          <w:szCs w:val="20"/>
         </w:rPr>
         <w:t>myself</w:t>
       </w:r>
@@ -1084,7 +1327,7 @@
     <w:tbl>
       <w:tblPr>
         <w:tblStyle w:val="TableGrid"/>
-        <w:tblW w:w="0" w:type="auto"/>
+        <w:tblW w:w="10917" w:type="dxa"/>
         <w:tblBorders>
           <w:top w:val="none" w:color="000000" w:themeColor="text1" w:sz="12"/>
           <w:left w:val="none" w:color="000000" w:themeColor="text1" w:sz="12"/>
@@ -1098,7 +1341,7 @@
       </w:tblPr>
       <w:tblGrid>
         <w:gridCol w:w="5025"/>
-        <w:gridCol w:w="4335"/>
+        <w:gridCol w:w="5892"/>
       </w:tblGrid>
       <w:tr>
         <w:trPr>
@@ -1123,8 +1366,8 @@
                 <w:bCs w:val="0"/>
                 <w:i w:val="0"/>
                 <w:iCs w:val="0"/>
-                <w:sz w:val="22"/>
-                <w:szCs w:val="22"/>
+                <w:sz w:val="20"/>
+                <w:szCs w:val="20"/>
               </w:rPr>
             </w:pPr>
             <w:r>
@@ -1134,12 +1377,12 @@
                 <w:bCs w:val="1"/>
                 <w:i w:val="0"/>
                 <w:iCs w:val="0"/>
-                <w:sz w:val="22"/>
-                <w:szCs w:val="22"/>
+                <w:sz w:val="20"/>
+                <w:szCs w:val="20"/>
               </w:rPr>
               <w:t xml:space="preserve">Be Heard AI Speech Recognition | </w:t>
             </w:r>
-            <w:hyperlink r:id="R0322a4cd2eda4910">
+            <w:hyperlink r:id="Rd9a3e4ab61634533">
               <w:r>
                 <w:rPr>
                   <w:rStyle w:val="Hyperlink"/>
@@ -1148,8 +1391,8 @@
                   <w:bCs w:val="0"/>
                   <w:i w:val="1"/>
                   <w:iCs w:val="1"/>
-                  <w:sz w:val="22"/>
-                  <w:szCs w:val="22"/>
+                  <w:sz w:val="20"/>
+                  <w:szCs w:val="20"/>
                 </w:rPr>
                 <w:t>GitHub</w:t>
               </w:r>
@@ -1158,7 +1401,7 @@
         </w:tc>
         <w:tc>
           <w:tcPr>
-            <w:tcW w:w="4335" w:type="dxa"/>
+            <w:tcW w:w="5892" w:type="dxa"/>
             <w:tcMar/>
             <w:vAlign w:val="center"/>
           </w:tcPr>
@@ -1172,8 +1415,8 @@
                 <w:bCs w:val="1"/>
                 <w:i w:val="0"/>
                 <w:iCs w:val="0"/>
-                <w:sz w:val="22"/>
-                <w:szCs w:val="22"/>
+                <w:sz w:val="20"/>
+                <w:szCs w:val="20"/>
               </w:rPr>
             </w:pPr>
             <w:r>
@@ -1183,8 +1426,8 @@
                 <w:bCs w:val="1"/>
                 <w:i w:val="0"/>
                 <w:iCs w:val="0"/>
-                <w:sz w:val="22"/>
-                <w:szCs w:val="22"/>
+                <w:sz w:val="20"/>
+                <w:szCs w:val="20"/>
               </w:rPr>
               <w:t>Sparks, NV</w:t>
             </w:r>
@@ -1214,8 +1457,8 @@
                 <w:bCs w:val="0"/>
                 <w:i w:val="1"/>
                 <w:iCs w:val="1"/>
-                <w:sz w:val="22"/>
-                <w:szCs w:val="22"/>
+                <w:sz w:val="20"/>
+                <w:szCs w:val="20"/>
               </w:rPr>
             </w:pPr>
             <w:r>
@@ -1225,8 +1468,8 @@
                 <w:bCs w:val="0"/>
                 <w:i w:val="1"/>
                 <w:iCs w:val="1"/>
-                <w:sz w:val="22"/>
-                <w:szCs w:val="22"/>
+                <w:sz w:val="20"/>
+                <w:szCs w:val="20"/>
               </w:rPr>
               <w:t>Front-End API Developer</w:t>
             </w:r>
@@ -1234,7 +1477,7 @@
         </w:tc>
         <w:tc>
           <w:tcPr>
-            <w:tcW w:w="4335" w:type="dxa"/>
+            <w:tcW w:w="5892" w:type="dxa"/>
             <w:tcMar/>
             <w:vAlign w:val="center"/>
           </w:tcPr>
@@ -1248,8 +1491,8 @@
                 <w:bCs w:val="0"/>
                 <w:i w:val="1"/>
                 <w:iCs w:val="1"/>
-                <w:sz w:val="22"/>
-                <w:szCs w:val="22"/>
+                <w:sz w:val="20"/>
+                <w:szCs w:val="20"/>
               </w:rPr>
             </w:pPr>
             <w:r>
@@ -1259,8 +1502,8 @@
                 <w:bCs w:val="0"/>
                 <w:i w:val="1"/>
                 <w:iCs w:val="1"/>
-                <w:sz w:val="22"/>
-                <w:szCs w:val="22"/>
+                <w:sz w:val="20"/>
+                <w:szCs w:val="20"/>
               </w:rPr>
               <w:t>Aug 2021 – May 2022</w:t>
             </w:r>
@@ -1279,8 +1522,8 @@
           <w:rFonts w:ascii="Arial" w:hAnsi="Arial" w:eastAsia="Arial" w:cs="Arial"/>
           <w:i w:val="0"/>
           <w:iCs w:val="0"/>
-          <w:sz w:val="22"/>
-          <w:szCs w:val="22"/>
+          <w:sz w:val="20"/>
+          <w:szCs w:val="20"/>
         </w:rPr>
       </w:pPr>
       <w:r>
@@ -1288,8 +1531,8 @@
           <w:rFonts w:ascii="Arial" w:hAnsi="Arial" w:eastAsia="Arial" w:cs="Arial"/>
           <w:i w:val="0"/>
           <w:iCs w:val="0"/>
-          <w:sz w:val="22"/>
-          <w:szCs w:val="22"/>
+          <w:sz w:val="20"/>
+          <w:szCs w:val="20"/>
         </w:rPr>
         <w:t xml:space="preserve">Implemented </w:t>
       </w:r>
@@ -1298,8 +1541,8 @@
           <w:rFonts w:ascii="Arial" w:hAnsi="Arial" w:eastAsia="Arial" w:cs="Arial"/>
           <w:i w:val="0"/>
           <w:iCs w:val="0"/>
-          <w:sz w:val="22"/>
-          <w:szCs w:val="22"/>
+          <w:sz w:val="20"/>
+          <w:szCs w:val="20"/>
         </w:rPr>
         <w:t>Levenshtein</w:t>
       </w:r>
@@ -1308,8 +1551,8 @@
           <w:rFonts w:ascii="Arial" w:hAnsi="Arial" w:eastAsia="Arial" w:cs="Arial"/>
           <w:i w:val="0"/>
           <w:iCs w:val="0"/>
-          <w:sz w:val="22"/>
-          <w:szCs w:val="22"/>
+          <w:sz w:val="20"/>
+          <w:szCs w:val="20"/>
         </w:rPr>
         <w:t xml:space="preserve"> distance algorithm for scoring the speech of users</w:t>
       </w:r>
@@ -1325,8 +1568,8 @@
           <w:rFonts w:ascii="Arial" w:hAnsi="Arial" w:eastAsia="Arial" w:cs="Arial"/>
           <w:i w:val="0"/>
           <w:iCs w:val="0"/>
-          <w:sz w:val="22"/>
-          <w:szCs w:val="22"/>
+          <w:sz w:val="20"/>
+          <w:szCs w:val="20"/>
         </w:rPr>
       </w:pPr>
       <w:r>
@@ -1334,8 +1577,8 @@
           <w:rFonts w:ascii="Arial" w:hAnsi="Arial" w:eastAsia="Arial" w:cs="Arial"/>
           <w:i w:val="0"/>
           <w:iCs w:val="0"/>
-          <w:sz w:val="22"/>
-          <w:szCs w:val="22"/>
+          <w:sz w:val="20"/>
+          <w:szCs w:val="20"/>
         </w:rPr>
         <w:t>Designed dynamic settings page back end and GUI</w:t>
       </w:r>
@@ -1357,8 +1600,8 @@
           <w:bCs w:val="1"/>
           <w:i w:val="0"/>
           <w:iCs w:val="0"/>
-          <w:sz w:val="28"/>
-          <w:szCs w:val="28"/>
+          <w:sz w:val="24"/>
+          <w:szCs w:val="24"/>
         </w:rPr>
       </w:pPr>
       <w:r>
@@ -1368,8 +1611,8 @@
           <w:bCs w:val="1"/>
           <w:i w:val="0"/>
           <w:iCs w:val="0"/>
-          <w:sz w:val="24"/>
-          <w:szCs w:val="24"/>
+          <w:sz w:val="22"/>
+          <w:szCs w:val="22"/>
         </w:rPr>
         <w:t>EDUCATION</w:t>
       </w:r>
@@ -1377,7 +1620,7 @@
     <w:tbl>
       <w:tblPr>
         <w:tblStyle w:val="TableGrid"/>
-        <w:tblW w:w="0" w:type="auto"/>
+        <w:tblW w:w="10917" w:type="dxa"/>
         <w:tblBorders>
           <w:top w:val="none" w:color="000000" w:themeColor="text1" w:sz="12"/>
           <w:left w:val="none" w:color="000000" w:themeColor="text1" w:sz="12"/>
@@ -1391,7 +1634,7 @@
       </w:tblPr>
       <w:tblGrid>
         <w:gridCol w:w="6480"/>
-        <w:gridCol w:w="2880"/>
+        <w:gridCol w:w="4437"/>
       </w:tblGrid>
       <w:tr>
         <w:trPr>
@@ -1410,16 +1653,25 @@
               <w:spacing w:before="0" w:beforeAutospacing="off" w:after="0" w:afterAutospacing="off" w:line="279" w:lineRule="auto"/>
               <w:ind w:left="0" w:right="0"/>
               <w:jc w:val="left"/>
-            </w:pPr>
-            <w:r>
               <w:rPr>
                 <w:rFonts w:ascii="Arial" w:hAnsi="Arial" w:eastAsia="Arial" w:cs="Arial"/>
                 <w:b w:val="1"/>
                 <w:bCs w:val="1"/>
                 <w:i w:val="0"/>
                 <w:iCs w:val="0"/>
-                <w:sz w:val="22"/>
-                <w:szCs w:val="22"/>
+                <w:sz w:val="18"/>
+                <w:szCs w:val="18"/>
+              </w:rPr>
+            </w:pPr>
+            <w:r>
+              <w:rPr>
+                <w:rFonts w:ascii="Arial" w:hAnsi="Arial" w:eastAsia="Arial" w:cs="Arial"/>
+                <w:b w:val="1"/>
+                <w:bCs w:val="1"/>
+                <w:i w:val="0"/>
+                <w:iCs w:val="0"/>
+                <w:sz w:val="20"/>
+                <w:szCs w:val="20"/>
               </w:rPr>
               <w:t>University of Nevada, Reno</w:t>
             </w:r>
@@ -1427,7 +1679,7 @@
         </w:tc>
         <w:tc>
           <w:tcPr>
-            <w:tcW w:w="2880" w:type="dxa"/>
+            <w:tcW w:w="4437" w:type="dxa"/>
             <w:tcMar/>
             <w:vAlign w:val="center"/>
           </w:tcPr>
@@ -1441,8 +1693,8 @@
                 <w:bCs w:val="1"/>
                 <w:i w:val="0"/>
                 <w:iCs w:val="0"/>
-                <w:sz w:val="22"/>
-                <w:szCs w:val="22"/>
+                <w:sz w:val="20"/>
+                <w:szCs w:val="20"/>
               </w:rPr>
             </w:pPr>
             <w:r>
@@ -1452,8 +1704,8 @@
                 <w:bCs w:val="1"/>
                 <w:i w:val="0"/>
                 <w:iCs w:val="0"/>
-                <w:sz w:val="22"/>
-                <w:szCs w:val="22"/>
+                <w:sz w:val="20"/>
+                <w:szCs w:val="20"/>
               </w:rPr>
               <w:t>Reno, NV</w:t>
             </w:r>
@@ -1483,8 +1735,8 @@
                 <w:bCs w:val="0"/>
                 <w:i w:val="1"/>
                 <w:iCs w:val="1"/>
-                <w:sz w:val="22"/>
-                <w:szCs w:val="22"/>
+                <w:sz w:val="20"/>
+                <w:szCs w:val="20"/>
               </w:rPr>
             </w:pPr>
             <w:r>
@@ -1494,8 +1746,8 @@
                 <w:bCs w:val="0"/>
                 <w:i w:val="1"/>
                 <w:iCs w:val="1"/>
-                <w:sz w:val="22"/>
-                <w:szCs w:val="22"/>
+                <w:sz w:val="20"/>
+                <w:szCs w:val="20"/>
               </w:rPr>
               <w:t>Bachelor of Science in Computer Science and Engineering</w:t>
             </w:r>
@@ -1503,7 +1755,7 @@
         </w:tc>
         <w:tc>
           <w:tcPr>
-            <w:tcW w:w="2880" w:type="dxa"/>
+            <w:tcW w:w="4437" w:type="dxa"/>
             <w:tcMar/>
             <w:vAlign w:val="center"/>
           </w:tcPr>
@@ -1517,8 +1769,8 @@
                 <w:bCs w:val="0"/>
                 <w:i w:val="1"/>
                 <w:iCs w:val="1"/>
-                <w:sz w:val="22"/>
-                <w:szCs w:val="22"/>
+                <w:sz w:val="20"/>
+                <w:szCs w:val="20"/>
               </w:rPr>
             </w:pPr>
             <w:r>
@@ -1528,8 +1780,8 @@
                 <w:bCs w:val="0"/>
                 <w:i w:val="1"/>
                 <w:iCs w:val="1"/>
-                <w:sz w:val="22"/>
-                <w:szCs w:val="22"/>
+                <w:sz w:val="20"/>
+                <w:szCs w:val="20"/>
               </w:rPr>
               <w:t>Aug 2017 – May 2022</w:t>
             </w:r>
@@ -1554,8 +1806,8 @@
           <w:bCs w:val="1"/>
           <w:i w:val="0"/>
           <w:iCs w:val="0"/>
-          <w:sz w:val="32"/>
-          <w:szCs w:val="32"/>
+          <w:sz w:val="22"/>
+          <w:szCs w:val="22"/>
         </w:rPr>
       </w:pPr>
       <w:r>
@@ -1565,8 +1817,8 @@
           <w:bCs w:val="1"/>
           <w:i w:val="0"/>
           <w:iCs w:val="0"/>
-          <w:sz w:val="28"/>
-          <w:szCs w:val="28"/>
+          <w:sz w:val="22"/>
+          <w:szCs w:val="22"/>
         </w:rPr>
         <w:t>ADDITIONAL INFORMATION</w:t>
       </w:r>
@@ -1577,8 +1829,8 @@
           <w:rFonts w:ascii="Arial" w:hAnsi="Arial" w:eastAsia="Arial" w:cs="Arial"/>
           <w:i w:val="0"/>
           <w:iCs w:val="0"/>
-          <w:sz w:val="22"/>
-          <w:szCs w:val="22"/>
+          <w:sz w:val="20"/>
+          <w:szCs w:val="20"/>
         </w:rPr>
       </w:pPr>
       <w:r>
@@ -1588,8 +1840,8 @@
           <w:bCs w:val="1"/>
           <w:i w:val="0"/>
           <w:iCs w:val="0"/>
-          <w:sz w:val="22"/>
-          <w:szCs w:val="22"/>
+          <w:sz w:val="20"/>
+          <w:szCs w:val="20"/>
         </w:rPr>
         <w:t>Personal</w:t>
       </w:r>
@@ -1600,8 +1852,8 @@
           <w:bCs w:val="1"/>
           <w:i w:val="1"/>
           <w:iCs w:val="1"/>
-          <w:sz w:val="22"/>
-          <w:szCs w:val="22"/>
+          <w:sz w:val="20"/>
+          <w:szCs w:val="20"/>
         </w:rPr>
         <w:t xml:space="preserve"> </w:t>
       </w:r>
@@ -1612,8 +1864,8 @@
           <w:bCs w:val="1"/>
           <w:i w:val="0"/>
           <w:iCs w:val="0"/>
-          <w:sz w:val="22"/>
-          <w:szCs w:val="22"/>
+          <w:sz w:val="20"/>
+          <w:szCs w:val="20"/>
         </w:rPr>
         <w:t>Interests</w:t>
       </w:r>
@@ -1622,8 +1874,8 @@
           <w:rFonts w:ascii="Arial" w:hAnsi="Arial" w:eastAsia="Arial" w:cs="Arial"/>
           <w:i w:val="1"/>
           <w:iCs w:val="1"/>
-          <w:sz w:val="22"/>
-          <w:szCs w:val="22"/>
+          <w:sz w:val="20"/>
+          <w:szCs w:val="20"/>
         </w:rPr>
         <w:t xml:space="preserve">: </w:t>
       </w:r>
@@ -1632,15 +1884,15 @@
           <w:rFonts w:ascii="Arial" w:hAnsi="Arial" w:eastAsia="Arial" w:cs="Arial"/>
           <w:i w:val="0"/>
           <w:iCs w:val="0"/>
-          <w:sz w:val="22"/>
-          <w:szCs w:val="22"/>
+          <w:sz w:val="20"/>
+          <w:szCs w:val="20"/>
         </w:rPr>
         <w:t>Weightlifting, Plants, Guitar, Pilates</w:t>
       </w:r>
     </w:p>
     <w:sectPr>
       <w:pgSz w:w="12240" w:h="15840" w:orient="portrait"/>
-      <w:pgMar w:top="720" w:right="1440" w:bottom="1440" w:left="1440" w:header="720" w:footer="720" w:gutter="0"/>
+      <w:pgMar w:top="720" w:right="720" w:bottom="720" w:left="720" w:header="720" w:footer="720" w:gutter="0"/>
       <w:cols w:space="720"/>
       <w:docGrid w:linePitch="360"/>
     </w:sectPr>
@@ -1650,6 +1902,118 @@
 
 <file path=word/numbering.xml><?xml version="1.0" encoding="utf-8"?>
 <w:numbering xmlns:w="http://schemas.openxmlformats.org/wordprocessingml/2006/main">
+  <w:abstractNum xmlns:w="http://schemas.openxmlformats.org/wordprocessingml/2006/main" w:abstractNumId="7">
+    <w:nsid w:val="199c84ac"/>
+    <w:multiLevelType xmlns:w="http://schemas.openxmlformats.org/wordprocessingml/2006/main" w:val="hybridMultilevel"/>
+    <w:lvl xmlns:w="http://schemas.openxmlformats.org/wordprocessingml/2006/main" w:ilvl="0">
+      <w:start w:val="1"/>
+      <w:numFmt w:val="bullet"/>
+      <w:lvlText w:val=""/>
+      <w:lvlJc w:val="left"/>
+      <w:pPr>
+        <w:ind w:left="720" w:hanging="360"/>
+      </w:pPr>
+      <w:rPr>
+        <w:rFonts w:hint="default" w:ascii="Symbol" w:hAnsi="Symbol"/>
+      </w:rPr>
+    </w:lvl>
+    <w:lvl xmlns:w="http://schemas.openxmlformats.org/wordprocessingml/2006/main" w:ilvl="1">
+      <w:start w:val="1"/>
+      <w:numFmt w:val="bullet"/>
+      <w:lvlText w:val="o"/>
+      <w:lvlJc w:val="left"/>
+      <w:pPr>
+        <w:ind w:left="1440" w:hanging="360"/>
+      </w:pPr>
+      <w:rPr>
+        <w:rFonts w:hint="default" w:ascii="Courier New" w:hAnsi="Courier New"/>
+      </w:rPr>
+    </w:lvl>
+    <w:lvl xmlns:w="http://schemas.openxmlformats.org/wordprocessingml/2006/main" w:ilvl="2">
+      <w:start w:val="1"/>
+      <w:numFmt w:val="bullet"/>
+      <w:lvlText w:val=""/>
+      <w:lvlJc w:val="left"/>
+      <w:pPr>
+        <w:ind w:left="2160" w:hanging="360"/>
+      </w:pPr>
+      <w:rPr>
+        <w:rFonts w:hint="default" w:ascii="Wingdings" w:hAnsi="Wingdings"/>
+      </w:rPr>
+    </w:lvl>
+    <w:lvl xmlns:w="http://schemas.openxmlformats.org/wordprocessingml/2006/main" w:ilvl="3">
+      <w:start w:val="1"/>
+      <w:numFmt w:val="bullet"/>
+      <w:lvlText w:val=""/>
+      <w:lvlJc w:val="left"/>
+      <w:pPr>
+        <w:ind w:left="2880" w:hanging="360"/>
+      </w:pPr>
+      <w:rPr>
+        <w:rFonts w:hint="default" w:ascii="Symbol" w:hAnsi="Symbol"/>
+      </w:rPr>
+    </w:lvl>
+    <w:lvl xmlns:w="http://schemas.openxmlformats.org/wordprocessingml/2006/main" w:ilvl="4">
+      <w:start w:val="1"/>
+      <w:numFmt w:val="bullet"/>
+      <w:lvlText w:val="o"/>
+      <w:lvlJc w:val="left"/>
+      <w:pPr>
+        <w:ind w:left="3600" w:hanging="360"/>
+      </w:pPr>
+      <w:rPr>
+        <w:rFonts w:hint="default" w:ascii="Courier New" w:hAnsi="Courier New"/>
+      </w:rPr>
+    </w:lvl>
+    <w:lvl xmlns:w="http://schemas.openxmlformats.org/wordprocessingml/2006/main" w:ilvl="5">
+      <w:start w:val="1"/>
+      <w:numFmt w:val="bullet"/>
+      <w:lvlText w:val=""/>
+      <w:lvlJc w:val="left"/>
+      <w:pPr>
+        <w:ind w:left="4320" w:hanging="360"/>
+      </w:pPr>
+      <w:rPr>
+        <w:rFonts w:hint="default" w:ascii="Wingdings" w:hAnsi="Wingdings"/>
+      </w:rPr>
+    </w:lvl>
+    <w:lvl xmlns:w="http://schemas.openxmlformats.org/wordprocessingml/2006/main" w:ilvl="6">
+      <w:start w:val="1"/>
+      <w:numFmt w:val="bullet"/>
+      <w:lvlText w:val=""/>
+      <w:lvlJc w:val="left"/>
+      <w:pPr>
+        <w:ind w:left="5040" w:hanging="360"/>
+      </w:pPr>
+      <w:rPr>
+        <w:rFonts w:hint="default" w:ascii="Symbol" w:hAnsi="Symbol"/>
+      </w:rPr>
+    </w:lvl>
+    <w:lvl xmlns:w="http://schemas.openxmlformats.org/wordprocessingml/2006/main" w:ilvl="7">
+      <w:start w:val="1"/>
+      <w:numFmt w:val="bullet"/>
+      <w:lvlText w:val="o"/>
+      <w:lvlJc w:val="left"/>
+      <w:pPr>
+        <w:ind w:left="5760" w:hanging="360"/>
+      </w:pPr>
+      <w:rPr>
+        <w:rFonts w:hint="default" w:ascii="Courier New" w:hAnsi="Courier New"/>
+      </w:rPr>
+    </w:lvl>
+    <w:lvl xmlns:w="http://schemas.openxmlformats.org/wordprocessingml/2006/main" w:ilvl="8">
+      <w:start w:val="1"/>
+      <w:numFmt w:val="bullet"/>
+      <w:lvlText w:val=""/>
+      <w:lvlJc w:val="left"/>
+      <w:pPr>
+        <w:ind w:left="6480" w:hanging="360"/>
+      </w:pPr>
+      <w:rPr>
+        <w:rFonts w:hint="default" w:ascii="Wingdings" w:hAnsi="Wingdings"/>
+      </w:rPr>
+    </w:lvl>
+  </w:abstractNum>
   <w:abstractNum xmlns:w="http://schemas.openxmlformats.org/wordprocessingml/2006/main" w:abstractNumId="6">
     <w:nsid w:val="4a8af325"/>
     <w:multiLevelType xmlns:w="http://schemas.openxmlformats.org/wordprocessingml/2006/main" w:val="hybridMultilevel"/>
@@ -2322,6 +2686,9 @@
       </w:rPr>
     </w:lvl>
   </w:abstractNum>
+  <w:num w:numId="7">
+    <w:abstractNumId w:val="7"/>
+  </w:num>
   <w:num w:numId="6">
     <w:abstractNumId w:val="6"/>
   </w:num>

</xml_diff>